<commit_message>
Completed by Anis Ali
</commit_message>
<xml_diff>
--- a/Analysis_Anis.docx
+++ b/Analysis_Anis.docx
@@ -70,11 +70,9 @@
         <w:tab/>
         <w:t xml:space="preserve">Some other possible tables or graphs we could create would be counting the results of campaigns that were picked by Staff or in Spotlight, the </w:t>
       </w:r>
-      <w:proofErr w:type="gramStart"/>
-      <w:r>
-        <w:t>amount</w:t>
-      </w:r>
-      <w:proofErr w:type="gramEnd"/>
+      <w:r>
+        <w:t>number</w:t>
+      </w:r>
       <w:r>
         <w:t xml:space="preserve"> of backers for each Category or Sub-Category, or even the Average Donation per Category.</w:t>
       </w:r>

</xml_diff>